<commit_message>
Tweaks, spelling corrections, consistency, etc.
</commit_message>
<xml_diff>
--- a/Michael.J.Ryan_Resume_20230406.docx
+++ b/Michael.J.Ryan_Resume_20230406.docx
@@ -67,7 +67,19 @@
               <w:rPr>
                 <w:rFonts w:cs="Arial" w:ascii="Arial" w:hAnsi="Arial"/>
               </w:rPr>
-              <w:t>I have been working as a full stack software developer, architect and in leadership roles specializing in web facing applications in environments from dozens to millions of simultaneous users.  I understand and am comfortable with various SQL and other database backends including their appropriate use cases.</w:t>
+              <w:t>I have been working as a full stack software developer, architect and in leadership roles specializing in web facing applications in environments from dozens to millions of simultaneous users.  I understand and am comfortable with various SQL/</w:t>
+            </w:r>
+            <w:r>
+              <w:rPr>
+                <w:rFonts w:cs="Arial" w:ascii="Arial" w:hAnsi="Arial"/>
+              </w:rPr>
+              <w:t>NoSQL</w:t>
+            </w:r>
+            <w:r>
+              <w:rPr>
+                <w:rFonts w:cs="Arial" w:ascii="Arial" w:hAnsi="Arial"/>
+              </w:rPr>
+              <w:t xml:space="preserve"> and other database backends including their appropriate use cases.</w:t>
             </w:r>
           </w:p>
           <w:p>
@@ -83,7 +95,55 @@
               <w:rPr>
                 <w:rFonts w:cs="Arial" w:ascii="Arial" w:hAnsi="Arial"/>
               </w:rPr>
-              <w:t>I want to be in a role that I find challenging, with the flexibility to design and implement great solutions that solve real issues.  I like React, Redux and Material-UI on the front end.  I also enjoy Node on the backend and would enjoy the opportunity to expand with Rust and Go.</w:t>
+              <w:t xml:space="preserve">I want to be in a role that I find challenging, with the flexibility to design and implement great solutions that solve real issues.  I </w:t>
+            </w:r>
+            <w:r>
+              <w:rPr>
+                <w:rFonts w:cs="Arial" w:ascii="Arial" w:hAnsi="Arial"/>
+              </w:rPr>
+              <w:t>enjoy working with</w:t>
+            </w:r>
+            <w:r>
+              <w:rPr>
+                <w:rFonts w:cs="Arial" w:ascii="Arial" w:hAnsi="Arial"/>
+              </w:rPr>
+              <w:t xml:space="preserve"> React, Redux and Material UI </w:t>
+            </w:r>
+            <w:r>
+              <w:rPr>
+                <w:rFonts w:cs="Arial" w:ascii="Arial" w:hAnsi="Arial"/>
+              </w:rPr>
+              <w:t>(mui)</w:t>
+            </w:r>
+            <w:r>
+              <w:rPr>
+                <w:rFonts w:cs="Arial" w:ascii="Arial" w:hAnsi="Arial"/>
+              </w:rPr>
+              <w:t xml:space="preserve"> on the front end.  I </w:t>
+            </w:r>
+            <w:r>
+              <w:rPr>
+                <w:rFonts w:cs="Arial" w:ascii="Arial" w:hAnsi="Arial"/>
+              </w:rPr>
+              <w:t>prefer</w:t>
+            </w:r>
+            <w:r>
+              <w:rPr>
+                <w:rFonts w:cs="Arial" w:ascii="Arial" w:hAnsi="Arial"/>
+              </w:rPr>
+              <w:t xml:space="preserve"> Node on the backend and would </w:t>
+            </w:r>
+            <w:r>
+              <w:rPr>
+                <w:rFonts w:cs="Arial" w:ascii="Arial" w:hAnsi="Arial"/>
+              </w:rPr>
+              <w:t>appreciate</w:t>
+            </w:r>
+            <w:r>
+              <w:rPr>
+                <w:rFonts w:cs="Arial" w:ascii="Arial" w:hAnsi="Arial"/>
+              </w:rPr>
+              <w:t xml:space="preserve"> the opportunity to expand with Rust and Go.</w:t>
             </w:r>
           </w:p>
         </w:tc>
@@ -238,7 +298,72 @@
                 <w:szCs w:val="22"/>
                 <w:lang w:val="en-US"/>
               </w:rPr>
-              <w:t>S</w:t>
+              <w:t>Senior Software Dev</w:t>
+            </w:r>
+          </w:p>
+          <w:p>
+            <w:pPr>
+              <w:pStyle w:val="Heading3"/>
+              <w:widowControl w:val="false"/>
+              <w:rPr/>
+            </w:pPr>
+            <w:r>
+              <w:rPr>
+                <w:rFonts w:eastAsia="Arial" w:cs="Arial" w:ascii="Arial" w:hAnsi="Arial"/>
+                <w:sz w:val="16"/>
+                <w:szCs w:val="16"/>
+                <w:lang w:val="en-US"/>
+              </w:rPr>
+              <w:t>OCTOBER 2022 – APRIL 2023</w:t>
+            </w:r>
+          </w:p>
+          <w:p>
+            <w:pPr>
+              <w:pStyle w:val="Normal"/>
+              <w:widowControl w:val="false"/>
+              <w:spacing w:lineRule="auto" w:line="312"/>
+              <w:jc w:val="left"/>
+              <w:rPr/>
+            </w:pPr>
+            <w:r>
+              <w:rPr>
+                <w:rFonts w:eastAsia="Arial" w:cs="Arial" w:ascii="Arial" w:hAnsi="Arial"/>
+                <w:sz w:val="18"/>
+                <w:szCs w:val="18"/>
+                <w:lang w:val="en-US"/>
+              </w:rPr>
+              <w:t>Marketplace application for multiple client locations to access office and medical supplies to simplify their procurement process. Most of my time was a combination of hands on, and mentoring other developers.  Leading UI refinement, refactor and establishing best practices..  Front end software included TypeScript, React, Redux, Material UI.  The backend API was in C# with a generated client via NSwag and using Azure hosted SQL Server. Github repository, CI/CD via Azure Devops and Azure infrastructure via Terraform.</w:t>
+            </w:r>
+          </w:p>
+          <w:p>
+            <w:pPr>
+              <w:pStyle w:val="Heading2"/>
+              <w:widowControl w:val="false"/>
+              <w:rPr/>
+            </w:pPr>
+            <w:r>
+              <w:rPr>
+                <w:rFonts w:eastAsia="Arial" w:cs="Arial" w:ascii="Arial" w:hAnsi="Arial"/>
+                <w:b/>
+                <w:bCs/>
+                <w:color w:val="000000" w:themeColor="text1" w:themeShade="ff" w:themeTint="ff"/>
+                <w:sz w:val="22"/>
+                <w:szCs w:val="22"/>
+                <w:lang w:val="en-US"/>
+              </w:rPr>
+              <w:t xml:space="preserve">ServiceTitan, </w:t>
+            </w:r>
+            <w:r>
+              <w:rPr>
+                <w:rFonts w:eastAsia="Arial" w:cs="Arial" w:ascii="Arial" w:hAnsi="Arial"/>
+                <w:b w:val="false"/>
+                <w:bCs w:val="false"/>
+                <w:color w:val="000000" w:themeColor="text1" w:themeShade="ff" w:themeTint="ff"/>
+                <w:sz w:val="22"/>
+                <w:szCs w:val="22"/>
+                <w:lang w:val="en-US"/>
+              </w:rPr>
+              <w:t xml:space="preserve">Remote — </w:t>
             </w:r>
             <w:r>
               <w:rPr>
@@ -252,7 +377,7 @@
                 <w:szCs w:val="22"/>
                 <w:lang w:val="en-US"/>
               </w:rPr>
-              <w:t>enior Software Dev</w:t>
+              <w:t>Staff Engineer II</w:t>
             </w:r>
           </w:p>
           <w:p>
@@ -268,52 +393,7 @@
                 <w:szCs w:val="16"/>
                 <w:lang w:val="en-US"/>
               </w:rPr>
-              <w:t xml:space="preserve">OCTOBER </w:t>
-            </w:r>
-            <w:r>
-              <w:rPr>
-                <w:rFonts w:eastAsia="Arial" w:cs="Arial" w:ascii="Arial" w:hAnsi="Arial"/>
-                <w:sz w:val="16"/>
-                <w:szCs w:val="16"/>
-                <w:lang w:val="en-US"/>
-              </w:rPr>
-              <w:t>2022</w:t>
-            </w:r>
-            <w:r>
-              <w:rPr>
-                <w:rFonts w:eastAsia="Arial" w:cs="Arial" w:ascii="Arial" w:hAnsi="Arial"/>
-                <w:sz w:val="16"/>
-                <w:szCs w:val="16"/>
-                <w:lang w:val="en-US"/>
-              </w:rPr>
-              <w:t xml:space="preserve"> – </w:t>
-            </w:r>
-            <w:r>
-              <w:rPr>
-                <w:rFonts w:eastAsia="Arial" w:cs="Arial" w:ascii="Arial" w:hAnsi="Arial"/>
-                <w:sz w:val="16"/>
-                <w:szCs w:val="16"/>
-                <w:lang w:val="en-US"/>
-              </w:rPr>
-              <w:t>APRIL</w:t>
-            </w:r>
-            <w:r>
-              <w:rPr>
-                <w:rFonts w:eastAsia="Arial" w:cs="Arial" w:ascii="Arial" w:hAnsi="Arial"/>
-                <w:sz w:val="16"/>
-                <w:szCs w:val="16"/>
-                <w:lang w:val="en-US"/>
-              </w:rPr>
-              <w:t xml:space="preserve"> 202</w:t>
-            </w:r>
-            <w:r>
-              <w:rPr>
-                <w:rFonts w:eastAsia="Arial" w:cs="Arial" w:ascii="Arial" w:hAnsi="Arial"/>
-                <w:sz w:val="16"/>
-                <w:szCs w:val="16"/>
-                <w:lang w:val="en-US"/>
-              </w:rPr>
-              <w:t>3</w:t>
+              <w:t>OCTOBER 2021 – SEPTEMBER 2022</w:t>
             </w:r>
           </w:p>
           <w:p>
@@ -331,164 +411,103 @@
                 <w:szCs w:val="18"/>
                 <w:lang w:val="en-US"/>
               </w:rPr>
-              <w:t>Marketplace application for multiple client locations to access office and medical supplies to simplify their procurement process. Most of my time was a combination of hands on, and mentoring other developers.  Leading UI refinement, refactor and establishing best practices.</w:t>
-            </w:r>
-            <w:r>
-              <w:rPr>
-                <w:rFonts w:eastAsia="Arial" w:cs="Arial" w:ascii="Arial" w:hAnsi="Arial"/>
-                <w:sz w:val="18"/>
-                <w:szCs w:val="18"/>
-                <w:lang w:val="en-US"/>
-              </w:rPr>
-              <w:t xml:space="preserve">.  </w:t>
-            </w:r>
-            <w:r>
-              <w:rPr>
-                <w:rFonts w:eastAsia="Arial" w:cs="Arial" w:ascii="Arial" w:hAnsi="Arial"/>
-                <w:sz w:val="18"/>
-                <w:szCs w:val="18"/>
-                <w:lang w:val="en-US"/>
-              </w:rPr>
-              <w:t>Front end software included TypeScript, React, Redux, Material UI (mui).  The backend API was in C# with a generated client via NSwag and using Azure hosted SQL Server. Github repository, CI/CD via Azure Devops and Azure infrastructure via Terraform.</w:t>
+              <w:t>Leadership, principal development and design of systems and architecture related to the Application Platform API services. Use of Kubernetes, Helm, .Net/C# 6, Node.js, React, MobX, Microsoft SQL Server, PostgreSQL, Kafka, Identity Server and other systems were used.</w:t>
             </w:r>
           </w:p>
           <w:p>
             <w:pPr>
               <w:pStyle w:val="Heading2"/>
               <w:widowControl w:val="false"/>
-              <w:rPr/>
-            </w:pPr>
-            <w:r>
-              <w:rPr>
-                <w:rFonts w:eastAsia="Arial" w:cs="Arial" w:ascii="Arial" w:hAnsi="Arial"/>
-                <w:b/>
-                <w:bCs/>
-                <w:color w:val="000000" w:themeColor="text1" w:themeShade="ff" w:themeTint="ff"/>
-                <w:sz w:val="22"/>
-                <w:szCs w:val="22"/>
-                <w:lang w:val="en-US"/>
-              </w:rPr>
-              <w:t xml:space="preserve">ServiceTitan, </w:t>
-            </w:r>
-            <w:r>
-              <w:rPr>
-                <w:rFonts w:eastAsia="Arial" w:cs="Arial" w:ascii="Arial" w:hAnsi="Arial"/>
-                <w:b w:val="false"/>
-                <w:bCs w:val="false"/>
-                <w:color w:val="000000" w:themeColor="text1" w:themeShade="ff" w:themeTint="ff"/>
-                <w:sz w:val="22"/>
-                <w:szCs w:val="22"/>
-                <w:lang w:val="en-US"/>
-              </w:rPr>
-              <w:t xml:space="preserve">Remote — </w:t>
-            </w:r>
-            <w:r>
-              <w:rPr>
-                <w:rFonts w:eastAsia="Arial" w:cs="Arial" w:ascii="Arial" w:hAnsi="Arial"/>
-                <w:b w:val="false"/>
-                <w:bCs w:val="false"/>
+              <w:rPr>
+                <w:rFonts w:ascii="Arial" w:hAnsi="Arial" w:cs="Arial"/>
+              </w:rPr>
+            </w:pPr>
+            <w:r>
+              <w:rPr>
+                <w:rFonts w:cs="Arial" w:ascii="Arial" w:hAnsi="Arial"/>
+              </w:rPr>
+              <w:t xml:space="preserve">Runbeck Election Services, </w:t>
+            </w:r>
+            <w:r>
+              <w:rPr>
+                <w:rFonts w:cs="Arial" w:ascii="Arial" w:hAnsi="Arial"/>
+                <w:b w:val="false"/>
+              </w:rPr>
+              <w:t xml:space="preserve">Phoenix, AZ — </w:t>
+            </w:r>
+            <w:r>
+              <w:rPr>
+                <w:rFonts w:cs="Arial" w:ascii="Arial" w:hAnsi="Arial"/>
+                <w:b w:val="false"/>
                 <w:i/>
-                <w:iCs/>
-                <w:color w:val="000000" w:themeColor="text1" w:themeShade="ff" w:themeTint="ff"/>
-                <w:sz w:val="22"/>
-                <w:szCs w:val="22"/>
-                <w:lang w:val="en-US"/>
-              </w:rPr>
-              <w:t>Staff Engineer II</w:t>
+              </w:rPr>
+              <w:t>Senior Software Dev</w:t>
             </w:r>
           </w:p>
           <w:p>
             <w:pPr>
               <w:pStyle w:val="Heading3"/>
               <w:widowControl w:val="false"/>
-              <w:rPr/>
-            </w:pPr>
-            <w:r>
-              <w:rPr>
-                <w:rFonts w:eastAsia="Arial" w:cs="Arial" w:ascii="Arial" w:hAnsi="Arial"/>
-                <w:sz w:val="16"/>
-                <w:szCs w:val="16"/>
-                <w:lang w:val="en-US"/>
-              </w:rPr>
-              <w:t>OCTOBER 2021 – SEPTEMBER 2022</w:t>
+              <w:rPr>
+                <w:rFonts w:ascii="Arial" w:hAnsi="Arial" w:cs="Arial"/>
+              </w:rPr>
+            </w:pPr>
+            <w:r>
+              <w:rPr>
+                <w:rFonts w:cs="Arial" w:ascii="Arial" w:hAnsi="Arial"/>
+              </w:rPr>
+              <w:t>JUNE 2018 – OCTOBER 2021</w:t>
             </w:r>
           </w:p>
           <w:p>
             <w:pPr>
               <w:pStyle w:val="Normal"/>
               <w:widowControl w:val="false"/>
-              <w:spacing w:lineRule="auto" w:line="312"/>
-              <w:jc w:val="left"/>
-              <w:rPr/>
-            </w:pPr>
-            <w:r>
-              <w:rPr>
-                <w:rFonts w:eastAsia="Arial" w:cs="Arial" w:ascii="Arial" w:hAnsi="Arial"/>
-                <w:sz w:val="18"/>
-                <w:szCs w:val="18"/>
-                <w:lang w:val="en-US"/>
-              </w:rPr>
-              <w:t>Leadership, principal development and design of systems and architecture related to the Application Platform API services. Use of Kubernetes, Helm, .Net/C# 6, Node.js, React, MobX, Microsoft SQL Server, PostgreSQL, Kafka, Identity Server and other systems were used.</w:t>
-            </w:r>
-          </w:p>
-          <w:p>
-            <w:pPr>
-              <w:pStyle w:val="Heading2"/>
-              <w:widowControl w:val="false"/>
-              <w:rPr>
-                <w:rFonts w:ascii="Arial" w:hAnsi="Arial" w:cs="Arial"/>
-              </w:rPr>
-            </w:pPr>
-            <w:r>
-              <w:rPr>
-                <w:rFonts w:cs="Arial" w:ascii="Arial" w:hAnsi="Arial"/>
-              </w:rPr>
-              <w:t xml:space="preserve">Runbeck Election Services, </w:t>
-            </w:r>
-            <w:r>
-              <w:rPr>
-                <w:rFonts w:cs="Arial" w:ascii="Arial" w:hAnsi="Arial"/>
-                <w:b w:val="false"/>
-              </w:rPr>
-              <w:t xml:space="preserve">Phoenix, AZ — </w:t>
-            </w:r>
-            <w:r>
-              <w:rPr>
-                <w:rFonts w:cs="Arial" w:ascii="Arial" w:hAnsi="Arial"/>
-                <w:b w:val="false"/>
-                <w:i/>
-              </w:rPr>
-              <w:t>Senior Software Dev</w:t>
-            </w:r>
-          </w:p>
-          <w:p>
-            <w:pPr>
-              <w:pStyle w:val="Heading3"/>
-              <w:widowControl w:val="false"/>
-              <w:rPr>
-                <w:rFonts w:ascii="Arial" w:hAnsi="Arial" w:cs="Arial"/>
-              </w:rPr>
-            </w:pPr>
-            <w:r>
-              <w:rPr>
-                <w:rFonts w:cs="Arial" w:ascii="Arial" w:hAnsi="Arial"/>
-              </w:rPr>
-              <w:t>JUNE 2018 – OCTOBER 2021</w:t>
-            </w:r>
-          </w:p>
-          <w:p>
-            <w:pPr>
-              <w:pStyle w:val="Normal"/>
-              <w:widowControl w:val="false"/>
-              <w:rPr>
-                <w:rFonts w:ascii="Arial" w:hAnsi="Arial" w:cs="Arial"/>
-              </w:rPr>
-            </w:pPr>
-            <w:r>
-              <w:rPr>
-                <w:rFonts w:cs="Arial" w:ascii="Arial" w:hAnsi="Arial"/>
-              </w:rPr>
-              <w:t>Design and principal development of online petitions platform. Designed and developed an authentication management system for use with multiple products. Worked to design, develop and implement a web-based petition verification system.  React, redux, material-ui, JavaScript, Node, Koa, C# (.Net Core), SQL Server, PostgreSQL, SQLite, Redis, RabbitMQ, Azure DevOps CI/CD, Web Services, Docker, Kubernetes, Helm.</w:t>
+              <w:rPr>
+                <w:rFonts w:ascii="Arial" w:hAnsi="Arial" w:cs="Arial"/>
+              </w:rPr>
+            </w:pPr>
+            <w:r>
+              <w:rPr>
+                <w:rFonts w:cs="Arial" w:ascii="Arial" w:hAnsi="Arial"/>
+              </w:rPr>
+              <w:t xml:space="preserve">Design and principal development of online petitions platform. Designed and developed an authentication management system for use with multiple products. Worked to design, develop and implement a web-based petition verification system.  React, </w:t>
+            </w:r>
+            <w:r>
+              <w:rPr>
+                <w:rFonts w:cs="Arial" w:ascii="Arial" w:hAnsi="Arial"/>
+              </w:rPr>
+              <w:t>R</w:t>
+            </w:r>
+            <w:r>
+              <w:rPr>
+                <w:rFonts w:cs="Arial" w:ascii="Arial" w:hAnsi="Arial"/>
+              </w:rPr>
+              <w:t xml:space="preserve">edux, </w:t>
+            </w:r>
+            <w:r>
+              <w:rPr>
+                <w:rFonts w:cs="Arial" w:ascii="Arial" w:hAnsi="Arial"/>
+              </w:rPr>
+              <w:t>M</w:t>
+            </w:r>
+            <w:r>
+              <w:rPr>
+                <w:rFonts w:cs="Arial" w:ascii="Arial" w:hAnsi="Arial"/>
+              </w:rPr>
+              <w:t xml:space="preserve">aterial </w:t>
+            </w:r>
+            <w:r>
+              <w:rPr>
+                <w:rFonts w:cs="Arial" w:ascii="Arial" w:hAnsi="Arial"/>
+              </w:rPr>
+              <w:t>UI</w:t>
+            </w:r>
+            <w:r>
+              <w:rPr>
+                <w:rFonts w:cs="Arial" w:ascii="Arial" w:hAnsi="Arial"/>
+              </w:rPr>
+              <w:t>, JavaScript, Node, Koa, C# (.Net Core), SQL Server, PostgreSQL, SQLite, Redis, RabbitMQ, Azure DevOps CI/CD, Web Services, Docker, Kubernetes, Helm.</w:t>
             </w:r>
           </w:p>
           <w:p>
@@ -784,7 +803,19 @@
               <w:rPr>
                 <w:rFonts w:cs="Arial" w:ascii="Arial" w:hAnsi="Arial"/>
               </w:rPr>
-              <w:t>C# (18 years)</w:t>
+              <w:t>C# (</w:t>
+            </w:r>
+            <w:r>
+              <w:rPr>
+                <w:rFonts w:cs="Arial" w:ascii="Arial" w:hAnsi="Arial"/>
+              </w:rPr>
+              <w:t>20</w:t>
+            </w:r>
+            <w:r>
+              <w:rPr>
+                <w:rFonts w:cs="Arial" w:ascii="Arial" w:hAnsi="Arial"/>
+              </w:rPr>
+              <w:t xml:space="preserve"> years)</w:t>
             </w:r>
           </w:p>
           <w:p>
@@ -808,7 +839,19 @@
               <w:rPr>
                 <w:rFonts w:cs="Arial" w:ascii="Arial" w:hAnsi="Arial"/>
               </w:rPr>
-              <w:t>SQL (20 years)</w:t>
+              <w:t>SQL (2</w:t>
+            </w:r>
+            <w:r>
+              <w:rPr>
+                <w:rFonts w:cs="Arial" w:ascii="Arial" w:hAnsi="Arial"/>
+              </w:rPr>
+              <w:t>2</w:t>
+            </w:r>
+            <w:r>
+              <w:rPr>
+                <w:rFonts w:cs="Arial" w:ascii="Arial" w:hAnsi="Arial"/>
+              </w:rPr>
+              <w:t xml:space="preserve"> years)</w:t>
             </w:r>
           </w:p>
           <w:p>
@@ -878,7 +921,7 @@
               <w:rPr>
                 <w:rFonts w:cs="Arial" w:ascii="Arial" w:hAnsi="Arial"/>
               </w:rPr>
-              <w:t>JavaScript, Node.js, React, Redux, Material-UI, NginX, RabbitMQ, Cassandra, PostgreSQL, ElasticSearch, Koa, Docker, Kubernetes, Helm, AWS, DynamoDB, Azure, Azure DevOps, CI/CD, HTML5, CSS3, JSON, REST, RPC, Web Services, Material Design, jQuery, Bootstrap, Express, Koa</w:t>
+              <w:t>JavaScript, Node.js, React, Redux, Material UI, NginX, RabbitMQ, Cassandra, PostgreSQL, ElasticSearch, Koa, Docker, Kubernetes, Helm, AWS, DynamoDB, Azure, Azure DevOps, CI/CD, HTML5, CSS3, JSON, REST, RPC, Web Services, Material Design, jQuery, Bootstrap, Express, Koa</w:t>
             </w:r>
           </w:p>
         </w:tc>
@@ -1026,6 +1069,7 @@
           <w:p>
             <w:pPr>
               <w:pStyle w:val="TextBody"/>
+              <w:widowControl w:val="false"/>
               <w:rPr>
                 <w:rFonts w:ascii="Arial" w:hAnsi="Arial" w:cs="Arial"/>
               </w:rPr>
@@ -1038,6 +1082,7 @@
           <w:p>
             <w:pPr>
               <w:pStyle w:val="Heading2"/>
+              <w:widowControl w:val="false"/>
               <w:rPr>
                 <w:rFonts w:ascii="Arial" w:hAnsi="Arial" w:cs="Arial"/>
               </w:rPr>

</xml_diff>